<commit_message>
added screen shot for the unit test
</commit_message>
<xml_diff>
--- a/UAT test scripts/TestScript-Sandun-11634089.docx
+++ b/UAT test scripts/TestScript-Sandun-11634089.docx
@@ -2,10 +2,7 @@
 <file path=word/document.xml><?xml version="1.0" encoding="utf-8"?>
 <w:document xmlns:wpc="http://schemas.microsoft.com/office/word/2010/wordprocessingCanvas" xmlns:mo="http://schemas.microsoft.com/office/mac/office/2008/main" xmlns:mc="http://schemas.openxmlformats.org/markup-compatibility/2006" xmlns:mv="urn:schemas-microsoft-com:mac:vml" xmlns:o="urn:schemas-microsoft-com:office:office" xmlns:r="http://schemas.openxmlformats.org/officeDocument/2006/relationships" xmlns:m="http://schemas.openxmlformats.org/officeDocument/2006/math" xmlns:v="urn:schemas-microsoft-com:vml" xmlns:wp14="http://schemas.microsoft.com/office/word/2010/wordprocessingDrawing" xmlns:wp="http://schemas.openxmlformats.org/drawingml/2006/wordprocessingDrawing" xmlns:w10="urn:schemas-microsoft-com:office:word" xmlns:w="http://schemas.openxmlformats.org/wordprocessingml/2006/main" xmlns:w14="http://schemas.microsoft.com/office/word/2010/wordml" xmlns:w15="http://schemas.microsoft.com/office/word/2012/wordml" xmlns:wpg="http://schemas.microsoft.com/office/word/2010/wordprocessingGroup" xmlns:wpi="http://schemas.microsoft.com/office/word/2010/wordprocessingInk" xmlns:wne="http://schemas.microsoft.com/office/word/2006/wordml" xmlns:wps="http://schemas.microsoft.com/office/word/2010/wordprocessingShape" mc:Ignorable="w14 w15 wp14">
   <w:body>
-    <w:p>
-      <w:bookmarkStart w:id="0" w:name="_GoBack"/>
-      <w:bookmarkEnd w:id="0"/>
-    </w:p>
+    <w:p/>
     <w:p/>
     <w:p/>
     <w:p/>
@@ -92,8 +89,8 @@
                 <w:szCs w:val="24"/>
               </w:rPr>
             </w:pPr>
-            <w:bookmarkStart w:id="1" w:name="OLE_LINK1"/>
-            <w:bookmarkStart w:id="2" w:name="OLE_LINK2"/>
+            <w:bookmarkStart w:id="0" w:name="OLE_LINK1"/>
+            <w:bookmarkStart w:id="1" w:name="OLE_LINK2"/>
             <w:proofErr w:type="spellStart"/>
             <w:r>
               <w:rPr>
@@ -112,8 +109,8 @@
               </w:rPr>
               <w:t xml:space="preserve"> for the booking</w:t>
             </w:r>
+            <w:bookmarkEnd w:id="0"/>
             <w:bookmarkEnd w:id="1"/>
-            <w:bookmarkEnd w:id="2"/>
           </w:p>
         </w:tc>
       </w:tr>
@@ -205,15 +202,7 @@
                 <w:sz w:val="24"/>
                 <w:szCs w:val="24"/>
               </w:rPr>
-              <w:t xml:space="preserve"> method</w:t>
-            </w:r>
-            <w:r>
-              <w:rPr>
-                <w:color w:val="000000" w:themeColor="text1"/>
-                <w:sz w:val="24"/>
-                <w:szCs w:val="24"/>
-              </w:rPr>
-              <w:t xml:space="preserve"> for the booking</w:t>
+              <w:t xml:space="preserve"> method for the booking</w:t>
             </w:r>
           </w:p>
         </w:tc>
@@ -338,31 +327,7 @@
                 <w:sz w:val="24"/>
                 <w:szCs w:val="24"/>
               </w:rPr>
-              <w:t>B</w:t>
-            </w:r>
-            <w:r>
-              <w:rPr>
-                <w:color w:val="000000" w:themeColor="text1"/>
-                <w:sz w:val="24"/>
-                <w:szCs w:val="24"/>
-              </w:rPr>
-              <w:t xml:space="preserve">ooking page </w:t>
-            </w:r>
-            <w:r>
-              <w:rPr>
-                <w:color w:val="000000" w:themeColor="text1"/>
-                <w:sz w:val="24"/>
-                <w:szCs w:val="24"/>
-              </w:rPr>
-              <w:t>should</w:t>
-            </w:r>
-            <w:r>
-              <w:rPr>
-                <w:color w:val="000000" w:themeColor="text1"/>
-                <w:sz w:val="24"/>
-                <w:szCs w:val="24"/>
-              </w:rPr>
-              <w:t xml:space="preserve"> be displayed</w:t>
+              <w:t>Booking page should be displayed</w:t>
             </w:r>
           </w:p>
         </w:tc>
@@ -424,15 +389,7 @@
                 <w:sz w:val="24"/>
                 <w:szCs w:val="24"/>
               </w:rPr>
-              <w:t>Booking page should be displayed</w:t>
-            </w:r>
-            <w:r>
-              <w:rPr>
-                <w:color w:val="000000" w:themeColor="text1"/>
-                <w:sz w:val="24"/>
-                <w:szCs w:val="24"/>
-              </w:rPr>
-              <w:t xml:space="preserve"> as checked In status</w:t>
+              <w:t>Booking page should be displayed as checked In status</w:t>
             </w:r>
           </w:p>
         </w:tc>
@@ -951,14 +908,7 @@
                 <w:color w:val="000000" w:themeColor="text1"/>
                 <w:sz w:val="24"/>
               </w:rPr>
-              <w:t>User should be able to add</w:t>
-            </w:r>
-            <w:r>
-              <w:rPr>
-                <w:color w:val="000000" w:themeColor="text1"/>
-                <w:sz w:val="24"/>
-              </w:rPr>
-              <w:t xml:space="preserve"> date</w:t>
+              <w:t>User should be able to add date</w:t>
             </w:r>
           </w:p>
         </w:tc>
@@ -1183,12 +1133,12 @@
         <w:tblLook w:val="01E0" w:firstRow="1" w:lastRow="1" w:firstColumn="1" w:lastColumn="1" w:noHBand="0" w:noVBand="0"/>
       </w:tblPr>
       <w:tblGrid>
-        <w:gridCol w:w="2448"/>
-        <w:gridCol w:w="1944"/>
-        <w:gridCol w:w="2196"/>
-        <w:gridCol w:w="2196"/>
-        <w:gridCol w:w="2196"/>
-        <w:gridCol w:w="2196"/>
+        <w:gridCol w:w="2405"/>
+        <w:gridCol w:w="1913"/>
+        <w:gridCol w:w="2158"/>
+        <w:gridCol w:w="2158"/>
+        <w:gridCol w:w="2158"/>
+        <w:gridCol w:w="2158"/>
       </w:tblGrid>
       <w:tr>
         <w:tc>
@@ -1432,13 +1382,7 @@
               <w:rPr>
                 <w:color w:val="000000" w:themeColor="text1"/>
               </w:rPr>
-              <w:t>123456</w:t>
-            </w:r>
-            <w:r>
-              <w:rPr>
-                <w:color w:val="000000" w:themeColor="text1"/>
-              </w:rPr>
-              <w:t>3</w:t>
+              <w:t>1234563</w:t>
             </w:r>
           </w:p>
         </w:tc>
@@ -1462,13 +1406,7 @@
               <w:rPr>
                 <w:color w:val="000000" w:themeColor="text1"/>
               </w:rPr>
-              <w:t>123456</w:t>
-            </w:r>
-            <w:r>
-              <w:rPr>
-                <w:color w:val="000000" w:themeColor="text1"/>
-              </w:rPr>
-              <w:t>4</w:t>
+              <w:t>1234564</w:t>
             </w:r>
           </w:p>
         </w:tc>
@@ -1492,13 +1430,7 @@
               <w:rPr>
                 <w:color w:val="000000" w:themeColor="text1"/>
               </w:rPr>
-              <w:t>123456</w:t>
-            </w:r>
-            <w:r>
-              <w:rPr>
-                <w:color w:val="000000" w:themeColor="text1"/>
-              </w:rPr>
-              <w:t>5</w:t>
+              <w:t>1234565</w:t>
             </w:r>
           </w:p>
         </w:tc>
@@ -1522,13 +1454,7 @@
               <w:rPr>
                 <w:color w:val="000000" w:themeColor="text1"/>
               </w:rPr>
-              <w:t>123456</w:t>
-            </w:r>
-            <w:r>
-              <w:rPr>
-                <w:color w:val="000000" w:themeColor="text1"/>
-              </w:rPr>
-              <w:t>6</w:t>
+              <w:t>1234566</w:t>
             </w:r>
           </w:p>
         </w:tc>
@@ -1620,13 +1546,7 @@
               <w:rPr>
                 <w:color w:val="000000" w:themeColor="text1"/>
               </w:rPr>
-              <w:t>20</w:t>
-            </w:r>
-            <w:r>
-              <w:rPr>
-                <w:color w:val="000000" w:themeColor="text1"/>
-              </w:rPr>
-              <w:t>-09-2018</w:t>
+              <w:t>20-09-2018</w:t>
             </w:r>
           </w:p>
         </w:tc>
@@ -1647,13 +1567,7 @@
               <w:rPr>
                 <w:color w:val="000000" w:themeColor="text1"/>
               </w:rPr>
-              <w:t>21</w:t>
-            </w:r>
-            <w:r>
-              <w:rPr>
-                <w:color w:val="000000" w:themeColor="text1"/>
-              </w:rPr>
-              <w:t>-09-2018</w:t>
+              <w:t>21-09-2018</w:t>
             </w:r>
           </w:p>
         </w:tc>
@@ -1674,13 +1588,7 @@
               <w:rPr>
                 <w:color w:val="000000" w:themeColor="text1"/>
               </w:rPr>
-              <w:t>22</w:t>
-            </w:r>
-            <w:r>
-              <w:rPr>
-                <w:color w:val="000000" w:themeColor="text1"/>
-              </w:rPr>
-              <w:t>-09-2018</w:t>
+              <w:t>22-09-2018</w:t>
             </w:r>
           </w:p>
         </w:tc>
@@ -1844,23 +1752,7 @@
                 <w:sz w:val="24"/>
                 <w:szCs w:val="24"/>
               </w:rPr>
-              <w:t>C</w:t>
-            </w:r>
-            <w:r>
-              <w:rPr>
-                <w:color w:val="000000" w:themeColor="text1"/>
-                <w:sz w:val="24"/>
-                <w:szCs w:val="24"/>
-              </w:rPr>
-              <w:t>heckout</w:t>
-            </w:r>
-            <w:r>
-              <w:rPr>
-                <w:color w:val="000000" w:themeColor="text1"/>
-                <w:sz w:val="24"/>
-                <w:szCs w:val="24"/>
-              </w:rPr>
-              <w:t xml:space="preserve"> for the booking</w:t>
+              <w:t>Checkout for the booking</w:t>
             </w:r>
           </w:p>
         </w:tc>
@@ -2199,23 +2091,7 @@
                 <w:color w:val="000000" w:themeColor="text1"/>
                 <w:sz w:val="24"/>
               </w:rPr>
-              <w:t xml:space="preserve">Here user can add booking reference number and date then </w:t>
-            </w:r>
-            <w:r>
-              <w:rPr>
-                <w:bCs/>
-                <w:color w:val="000000" w:themeColor="text1"/>
-                <w:sz w:val="24"/>
-              </w:rPr>
-              <w:t>checkout from</w:t>
-            </w:r>
-            <w:r>
-              <w:rPr>
-                <w:bCs/>
-                <w:color w:val="000000" w:themeColor="text1"/>
-                <w:sz w:val="24"/>
-              </w:rPr>
-              <w:t xml:space="preserve"> room </w:t>
+              <w:t xml:space="preserve">Here user can add booking reference number and date then checkout from room </w:t>
             </w:r>
           </w:p>
           <w:p>
@@ -2887,12 +2763,12 @@
         <w:tblLook w:val="01E0" w:firstRow="1" w:lastRow="1" w:firstColumn="1" w:lastColumn="1" w:noHBand="0" w:noVBand="0"/>
       </w:tblPr>
       <w:tblGrid>
-        <w:gridCol w:w="2448"/>
-        <w:gridCol w:w="1944"/>
-        <w:gridCol w:w="2196"/>
-        <w:gridCol w:w="2196"/>
-        <w:gridCol w:w="2196"/>
-        <w:gridCol w:w="2196"/>
+        <w:gridCol w:w="2405"/>
+        <w:gridCol w:w="1913"/>
+        <w:gridCol w:w="2158"/>
+        <w:gridCol w:w="2158"/>
+        <w:gridCol w:w="2158"/>
+        <w:gridCol w:w="2158"/>
       </w:tblGrid>
       <w:tr>
         <w:tc>
@@ -4554,12 +4430,12 @@
         <w:tblLook w:val="01E0" w:firstRow="1" w:lastRow="1" w:firstColumn="1" w:lastColumn="1" w:noHBand="0" w:noVBand="0"/>
       </w:tblPr>
       <w:tblGrid>
-        <w:gridCol w:w="2448"/>
-        <w:gridCol w:w="1944"/>
-        <w:gridCol w:w="2196"/>
-        <w:gridCol w:w="2196"/>
-        <w:gridCol w:w="2196"/>
-        <w:gridCol w:w="2196"/>
+        <w:gridCol w:w="2408"/>
+        <w:gridCol w:w="1915"/>
+        <w:gridCol w:w="2170"/>
+        <w:gridCol w:w="2161"/>
+        <w:gridCol w:w="2148"/>
+        <w:gridCol w:w="2148"/>
       </w:tblGrid>
       <w:tr>
         <w:tc>
@@ -5039,6 +4915,560 @@
         <w:spacing w:before="0" w:after="0"/>
         <w:rPr>
           <w:color w:val="000000" w:themeColor="text1"/>
+        </w:rPr>
+      </w:pPr>
+    </w:p>
+    <w:p>
+      <w:pPr>
+        <w:pStyle w:val="bp"/>
+        <w:spacing w:before="0" w:after="0"/>
+        <w:rPr>
+          <w:color w:val="000000" w:themeColor="text1"/>
+        </w:rPr>
+      </w:pPr>
+    </w:p>
+    <w:p>
+      <w:pPr>
+        <w:pStyle w:val="bp"/>
+        <w:spacing w:before="0" w:after="0"/>
+        <w:rPr>
+          <w:color w:val="000000" w:themeColor="text1"/>
+        </w:rPr>
+      </w:pPr>
+    </w:p>
+    <w:p>
+      <w:pPr>
+        <w:pStyle w:val="bp"/>
+        <w:spacing w:before="0" w:after="0"/>
+        <w:rPr>
+          <w:color w:val="000000" w:themeColor="text1"/>
+        </w:rPr>
+      </w:pPr>
+    </w:p>
+    <w:p>
+      <w:pPr>
+        <w:pStyle w:val="bp"/>
+        <w:spacing w:before="0" w:after="0"/>
+        <w:rPr>
+          <w:color w:val="000000" w:themeColor="text1"/>
+        </w:rPr>
+      </w:pPr>
+    </w:p>
+    <w:p>
+      <w:pPr>
+        <w:pStyle w:val="bp"/>
+        <w:spacing w:before="0" w:after="0"/>
+        <w:rPr>
+          <w:color w:val="000000" w:themeColor="text1"/>
+        </w:rPr>
+      </w:pPr>
+    </w:p>
+    <w:p>
+      <w:pPr>
+        <w:pStyle w:val="bp"/>
+        <w:spacing w:before="0" w:after="0"/>
+        <w:rPr>
+          <w:color w:val="000000" w:themeColor="text1"/>
+        </w:rPr>
+      </w:pPr>
+    </w:p>
+    <w:p>
+      <w:pPr>
+        <w:pStyle w:val="bp"/>
+        <w:spacing w:before="0" w:after="0"/>
+        <w:rPr>
+          <w:color w:val="000000" w:themeColor="text1"/>
+        </w:rPr>
+      </w:pPr>
+    </w:p>
+    <w:p>
+      <w:pPr>
+        <w:pStyle w:val="bp"/>
+        <w:spacing w:before="0" w:after="0"/>
+        <w:rPr>
+          <w:color w:val="000000" w:themeColor="text1"/>
+        </w:rPr>
+      </w:pPr>
+    </w:p>
+    <w:p>
+      <w:pPr>
+        <w:pStyle w:val="bp"/>
+        <w:spacing w:before="0" w:after="0"/>
+        <w:rPr>
+          <w:color w:val="000000" w:themeColor="text1"/>
+        </w:rPr>
+      </w:pPr>
+    </w:p>
+    <w:p>
+      <w:pPr>
+        <w:pStyle w:val="bp"/>
+        <w:spacing w:before="0" w:after="0"/>
+        <w:rPr>
+          <w:color w:val="000000" w:themeColor="text1"/>
+        </w:rPr>
+      </w:pPr>
+    </w:p>
+    <w:p>
+      <w:pPr>
+        <w:pStyle w:val="bp"/>
+        <w:spacing w:before="0" w:after="0"/>
+        <w:rPr>
+          <w:color w:val="000000" w:themeColor="text1"/>
+        </w:rPr>
+      </w:pPr>
+    </w:p>
+    <w:p>
+      <w:pPr>
+        <w:pStyle w:val="bp"/>
+        <w:spacing w:before="0" w:after="0"/>
+        <w:rPr>
+          <w:color w:val="000000" w:themeColor="text1"/>
+        </w:rPr>
+      </w:pPr>
+    </w:p>
+    <w:p>
+      <w:pPr>
+        <w:pStyle w:val="bp"/>
+        <w:spacing w:before="0" w:after="0"/>
+        <w:rPr>
+          <w:color w:val="000000" w:themeColor="text1"/>
+        </w:rPr>
+      </w:pPr>
+    </w:p>
+    <w:p>
+      <w:pPr>
+        <w:pStyle w:val="bp"/>
+        <w:spacing w:before="0" w:after="0"/>
+        <w:rPr>
+          <w:color w:val="000000" w:themeColor="text1"/>
+        </w:rPr>
+      </w:pPr>
+    </w:p>
+    <w:p>
+      <w:pPr>
+        <w:pStyle w:val="bp"/>
+        <w:spacing w:before="0" w:after="0"/>
+        <w:rPr>
+          <w:color w:val="000000" w:themeColor="text1"/>
+        </w:rPr>
+      </w:pPr>
+    </w:p>
+    <w:p>
+      <w:pPr>
+        <w:pStyle w:val="bp"/>
+        <w:spacing w:before="0" w:after="0"/>
+        <w:rPr>
+          <w:color w:val="000000" w:themeColor="text1"/>
+        </w:rPr>
+      </w:pPr>
+    </w:p>
+    <w:p>
+      <w:pPr>
+        <w:pStyle w:val="bp"/>
+        <w:spacing w:before="0" w:after="0"/>
+        <w:rPr>
+          <w:color w:val="000000" w:themeColor="text1"/>
+        </w:rPr>
+      </w:pPr>
+    </w:p>
+    <w:p>
+      <w:pPr>
+        <w:pStyle w:val="bp"/>
+        <w:spacing w:before="0" w:after="0"/>
+        <w:rPr>
+          <w:color w:val="000000" w:themeColor="text1"/>
+        </w:rPr>
+      </w:pPr>
+    </w:p>
+    <w:p>
+      <w:pPr>
+        <w:pStyle w:val="bp"/>
+        <w:spacing w:before="0" w:after="0"/>
+        <w:rPr>
+          <w:color w:val="000000" w:themeColor="text1"/>
+        </w:rPr>
+      </w:pPr>
+    </w:p>
+    <w:p>
+      <w:pPr>
+        <w:pStyle w:val="bp"/>
+        <w:spacing w:before="0" w:after="0"/>
+        <w:rPr>
+          <w:color w:val="000000" w:themeColor="text1"/>
+        </w:rPr>
+      </w:pPr>
+    </w:p>
+    <w:p>
+      <w:pPr>
+        <w:pStyle w:val="bp"/>
+        <w:spacing w:before="0" w:after="0"/>
+        <w:rPr>
+          <w:color w:val="000000" w:themeColor="text1"/>
+        </w:rPr>
+      </w:pPr>
+    </w:p>
+    <w:p>
+      <w:pPr>
+        <w:pStyle w:val="bp"/>
+        <w:spacing w:before="0" w:after="0"/>
+        <w:rPr>
+          <w:color w:val="000000" w:themeColor="text1"/>
+        </w:rPr>
+      </w:pPr>
+    </w:p>
+    <w:p>
+      <w:pPr>
+        <w:pStyle w:val="bp"/>
+        <w:spacing w:before="0" w:after="0"/>
+        <w:rPr>
+          <w:color w:val="000000" w:themeColor="text1"/>
+        </w:rPr>
+      </w:pPr>
+    </w:p>
+    <w:p>
+      <w:pPr>
+        <w:pStyle w:val="bp"/>
+        <w:spacing w:before="0" w:after="0"/>
+        <w:rPr>
+          <w:color w:val="000000" w:themeColor="text1"/>
+        </w:rPr>
+      </w:pPr>
+    </w:p>
+    <w:p>
+      <w:pPr>
+        <w:pStyle w:val="bp"/>
+        <w:spacing w:before="0" w:after="0"/>
+        <w:rPr>
+          <w:color w:val="000000" w:themeColor="text1"/>
+        </w:rPr>
+      </w:pPr>
+    </w:p>
+    <w:p>
+      <w:pPr>
+        <w:pStyle w:val="bp"/>
+        <w:spacing w:before="0" w:after="0"/>
+        <w:rPr>
+          <w:color w:val="000000" w:themeColor="text1"/>
+        </w:rPr>
+      </w:pPr>
+    </w:p>
+    <w:p>
+      <w:pPr>
+        <w:pStyle w:val="bp"/>
+        <w:spacing w:before="0" w:after="0"/>
+        <w:rPr>
+          <w:color w:val="000000" w:themeColor="text1"/>
+        </w:rPr>
+      </w:pPr>
+    </w:p>
+    <w:p>
+      <w:pPr>
+        <w:pStyle w:val="bp"/>
+        <w:spacing w:before="0" w:after="0"/>
+        <w:rPr>
+          <w:b/>
+          <w:color w:val="000000" w:themeColor="text1"/>
+          <w:sz w:val="28"/>
+          <w:szCs w:val="28"/>
+        </w:rPr>
+      </w:pPr>
+    </w:p>
+    <w:p>
+      <w:pPr>
+        <w:pStyle w:val="bp"/>
+        <w:spacing w:before="0" w:after="0"/>
+        <w:rPr>
+          <w:b/>
+          <w:color w:val="000000" w:themeColor="text1"/>
+          <w:sz w:val="28"/>
+          <w:szCs w:val="28"/>
+        </w:rPr>
+      </w:pPr>
+      <w:r>
+        <w:rPr>
+          <w:b/>
+          <w:color w:val="000000" w:themeColor="text1"/>
+          <w:sz w:val="28"/>
+          <w:szCs w:val="28"/>
+        </w:rPr>
+        <w:t>Screen Shots</w:t>
+      </w:r>
+      <w:r>
+        <w:rPr>
+          <w:b/>
+          <w:color w:val="000000" w:themeColor="text1"/>
+          <w:sz w:val="28"/>
+          <w:szCs w:val="28"/>
+        </w:rPr>
+        <w:t xml:space="preserve"> : (Booking.java and </w:t>
+      </w:r>
+      <w:r>
+        <w:rPr>
+          <w:b/>
+          <w:color w:val="000000" w:themeColor="text1"/>
+          <w:sz w:val="28"/>
+          <w:szCs w:val="28"/>
+        </w:rPr>
+        <w:t>RecordServiceCTL</w:t>
+      </w:r>
+      <w:bookmarkStart w:id="2" w:name="_GoBack"/>
+      <w:bookmarkEnd w:id="2"/>
+      <w:r>
+        <w:rPr>
+          <w:b/>
+          <w:color w:val="000000" w:themeColor="text1"/>
+          <w:sz w:val="28"/>
+          <w:szCs w:val="28"/>
+        </w:rPr>
+        <w:t>)</w:t>
+      </w:r>
+    </w:p>
+    <w:p>
+      <w:pPr>
+        <w:pStyle w:val="bp"/>
+        <w:spacing w:before="0" w:after="0"/>
+        <w:rPr>
+          <w:b/>
+          <w:color w:val="000000" w:themeColor="text1"/>
+          <w:sz w:val="28"/>
+          <w:szCs w:val="28"/>
+        </w:rPr>
+      </w:pPr>
+    </w:p>
+    <w:p>
+      <w:pPr>
+        <w:pStyle w:val="bp"/>
+        <w:spacing w:before="0" w:after="0"/>
+        <w:rPr>
+          <w:b/>
+          <w:color w:val="000000" w:themeColor="text1"/>
+          <w:sz w:val="28"/>
+          <w:szCs w:val="28"/>
+        </w:rPr>
+      </w:pPr>
+      <w:r>
+        <w:rPr>
+          <w:b/>
+          <w:noProof/>
+          <w:color w:val="000000" w:themeColor="text1"/>
+          <w:sz w:val="28"/>
+          <w:szCs w:val="28"/>
+          <w:lang w:val="en-GB" w:eastAsia="en-GB"/>
+        </w:rPr>
+        <w:drawing>
+          <wp:inline distT="0" distB="0" distL="0" distR="0" wp14:anchorId="5F5738A5" wp14:editId="6223485A">
+            <wp:extent cx="8229600" cy="4991100"/>
+            <wp:effectExtent l="0" t="0" r="0" b="12700"/>
+            <wp:docPr id="1" name="Picture 1" descr="../../../../../../../Desktop/Screen%20Shot%202018-09-23%20at%2"/>
+            <wp:cNvGraphicFramePr>
+              <a:graphicFrameLocks xmlns:a="http://schemas.openxmlformats.org/drawingml/2006/main" noChangeAspect="1"/>
+            </wp:cNvGraphicFramePr>
+            <a:graphic xmlns:a="http://schemas.openxmlformats.org/drawingml/2006/main">
+              <a:graphicData uri="http://schemas.openxmlformats.org/drawingml/2006/picture">
+                <pic:pic xmlns:pic="http://schemas.openxmlformats.org/drawingml/2006/picture">
+                  <pic:nvPicPr>
+                    <pic:cNvPr id="0" name="Picture 1" descr="../../../../../../../Desktop/Screen%20Shot%202018-09-23%20at%2"/>
+                    <pic:cNvPicPr>
+                      <a:picLocks noChangeAspect="1" noChangeArrowheads="1"/>
+                    </pic:cNvPicPr>
+                  </pic:nvPicPr>
+                  <pic:blipFill>
+                    <a:blip r:embed="rId16" cstate="print">
+                      <a:extLst>
+                        <a:ext uri="{28A0092B-C50C-407E-A947-70E740481C1C}">
+                          <a14:useLocalDpi xmlns:a14="http://schemas.microsoft.com/office/drawing/2010/main" val="0"/>
+                        </a:ext>
+                      </a:extLst>
+                    </a:blip>
+                    <a:srcRect/>
+                    <a:stretch>
+                      <a:fillRect/>
+                    </a:stretch>
+                  </pic:blipFill>
+                  <pic:spPr bwMode="auto">
+                    <a:xfrm>
+                      <a:off x="0" y="0"/>
+                      <a:ext cx="8229600" cy="4991100"/>
+                    </a:xfrm>
+                    <a:prstGeom prst="rect">
+                      <a:avLst/>
+                    </a:prstGeom>
+                    <a:noFill/>
+                    <a:ln>
+                      <a:noFill/>
+                    </a:ln>
+                  </pic:spPr>
+                </pic:pic>
+              </a:graphicData>
+            </a:graphic>
+          </wp:inline>
+        </w:drawing>
+      </w:r>
+    </w:p>
+    <w:p>
+      <w:pPr>
+        <w:pStyle w:val="bp"/>
+        <w:spacing w:before="0" w:after="0"/>
+        <w:rPr>
+          <w:b/>
+          <w:color w:val="000000" w:themeColor="text1"/>
+          <w:sz w:val="28"/>
+          <w:szCs w:val="28"/>
+        </w:rPr>
+      </w:pPr>
+      <w:r>
+        <w:rPr>
+          <w:b/>
+          <w:noProof/>
+          <w:color w:val="000000" w:themeColor="text1"/>
+          <w:sz w:val="28"/>
+          <w:szCs w:val="28"/>
+          <w:lang w:val="en-GB" w:eastAsia="en-GB"/>
+        </w:rPr>
+        <w:lastRenderedPageBreak/>
+        <w:drawing>
+          <wp:inline distT="0" distB="0" distL="0" distR="0" wp14:anchorId="46E99BAF" wp14:editId="6509A69D">
+            <wp:extent cx="8216900" cy="4381500"/>
+            <wp:effectExtent l="0" t="0" r="12700" b="12700"/>
+            <wp:docPr id="2" name="Picture 2" descr="../../../../../../../Desktop/Screen%20Shot%202018-09-23%20at%2"/>
+            <wp:cNvGraphicFramePr>
+              <a:graphicFrameLocks xmlns:a="http://schemas.openxmlformats.org/drawingml/2006/main" noChangeAspect="1"/>
+            </wp:cNvGraphicFramePr>
+            <a:graphic xmlns:a="http://schemas.openxmlformats.org/drawingml/2006/main">
+              <a:graphicData uri="http://schemas.openxmlformats.org/drawingml/2006/picture">
+                <pic:pic xmlns:pic="http://schemas.openxmlformats.org/drawingml/2006/picture">
+                  <pic:nvPicPr>
+                    <pic:cNvPr id="0" name="Picture 2" descr="../../../../../../../Desktop/Screen%20Shot%202018-09-23%20at%2"/>
+                    <pic:cNvPicPr>
+                      <a:picLocks noChangeAspect="1" noChangeArrowheads="1"/>
+                    </pic:cNvPicPr>
+                  </pic:nvPicPr>
+                  <pic:blipFill>
+                    <a:blip r:embed="rId17" cstate="print">
+                      <a:extLst>
+                        <a:ext uri="{28A0092B-C50C-407E-A947-70E740481C1C}">
+                          <a14:useLocalDpi xmlns:a14="http://schemas.microsoft.com/office/drawing/2010/main" val="0"/>
+                        </a:ext>
+                      </a:extLst>
+                    </a:blip>
+                    <a:srcRect/>
+                    <a:stretch>
+                      <a:fillRect/>
+                    </a:stretch>
+                  </pic:blipFill>
+                  <pic:spPr bwMode="auto">
+                    <a:xfrm>
+                      <a:off x="0" y="0"/>
+                      <a:ext cx="8216900" cy="4381500"/>
+                    </a:xfrm>
+                    <a:prstGeom prst="rect">
+                      <a:avLst/>
+                    </a:prstGeom>
+                    <a:noFill/>
+                    <a:ln>
+                      <a:noFill/>
+                    </a:ln>
+                  </pic:spPr>
+                </pic:pic>
+              </a:graphicData>
+            </a:graphic>
+          </wp:inline>
+        </w:drawing>
+      </w:r>
+    </w:p>
+    <w:p>
+      <w:pPr>
+        <w:pStyle w:val="bp"/>
+        <w:spacing w:before="0" w:after="0"/>
+        <w:rPr>
+          <w:b/>
+          <w:color w:val="000000" w:themeColor="text1"/>
+          <w:sz w:val="28"/>
+          <w:szCs w:val="28"/>
+        </w:rPr>
+      </w:pPr>
+    </w:p>
+    <w:p>
+      <w:pPr>
+        <w:pStyle w:val="bp"/>
+        <w:spacing w:before="0" w:after="0"/>
+        <w:rPr>
+          <w:b/>
+          <w:color w:val="000000" w:themeColor="text1"/>
+          <w:sz w:val="28"/>
+          <w:szCs w:val="28"/>
+        </w:rPr>
+      </w:pPr>
+    </w:p>
+    <w:p>
+      <w:pPr>
+        <w:pStyle w:val="bp"/>
+        <w:spacing w:before="0" w:after="0"/>
+        <w:rPr>
+          <w:b/>
+          <w:color w:val="000000" w:themeColor="text1"/>
+          <w:sz w:val="28"/>
+          <w:szCs w:val="28"/>
+        </w:rPr>
+      </w:pPr>
+    </w:p>
+    <w:p>
+      <w:pPr>
+        <w:pStyle w:val="bp"/>
+        <w:spacing w:before="0" w:after="0"/>
+        <w:rPr>
+          <w:b/>
+          <w:color w:val="000000" w:themeColor="text1"/>
+          <w:sz w:val="28"/>
+          <w:szCs w:val="28"/>
+        </w:rPr>
+      </w:pPr>
+    </w:p>
+    <w:p>
+      <w:pPr>
+        <w:pStyle w:val="bp"/>
+        <w:spacing w:before="0" w:after="0"/>
+        <w:rPr>
+          <w:b/>
+          <w:color w:val="000000" w:themeColor="text1"/>
+          <w:sz w:val="28"/>
+          <w:szCs w:val="28"/>
+        </w:rPr>
+      </w:pPr>
+    </w:p>
+    <w:p>
+      <w:pPr>
+        <w:pStyle w:val="bp"/>
+        <w:spacing w:before="0" w:after="0"/>
+        <w:rPr>
+          <w:b/>
+          <w:color w:val="000000" w:themeColor="text1"/>
+          <w:sz w:val="28"/>
+          <w:szCs w:val="28"/>
+        </w:rPr>
+      </w:pPr>
+    </w:p>
+    <w:p>
+      <w:pPr>
+        <w:pStyle w:val="bp"/>
+        <w:spacing w:before="0" w:after="0"/>
+        <w:rPr>
+          <w:b/>
+          <w:color w:val="000000" w:themeColor="text1"/>
+          <w:sz w:val="28"/>
+          <w:szCs w:val="28"/>
+        </w:rPr>
+      </w:pPr>
+    </w:p>
+    <w:p>
+      <w:pPr>
+        <w:pStyle w:val="bp"/>
+        <w:spacing w:before="0" w:after="0"/>
+        <w:rPr>
+          <w:b/>
+          <w:color w:val="000000" w:themeColor="text1"/>
+          <w:sz w:val="28"/>
+          <w:szCs w:val="28"/>
         </w:rPr>
       </w:pPr>
     </w:p>
@@ -5315,7 +5745,7 @@
         <w:rStyle w:val="PageNumber"/>
         <w:noProof/>
       </w:rPr>
-      <w:t>5</w:t>
+      <w:t>8</w:t>
     </w:r>
     <w:r>
       <w:rPr>
@@ -5448,7 +5878,7 @@
         <w:rStyle w:val="PageNumber"/>
         <w:noProof/>
       </w:rPr>
-      <w:t>5</w:t>
+      <w:t>8</w:t>
     </w:r>
     <w:r>
       <w:rPr>
@@ -9263,6 +9693,7 @@
     <w:lsdException w:name="Strong" w:qFormat="1"/>
     <w:lsdException w:name="Emphasis" w:qFormat="1"/>
     <w:lsdException w:name="HTML Typewriter" w:semiHidden="1" w:unhideWhenUsed="1"/>
+    <w:lsdException w:name="Normal Table" w:semiHidden="1" w:unhideWhenUsed="1"/>
     <w:lsdException w:name="Outline List 2" w:semiHidden="1" w:unhideWhenUsed="1"/>
     <w:lsdException w:name="Outline List 3" w:semiHidden="1" w:unhideWhenUsed="1"/>
     <w:lsdException w:name="Table Simple 1" w:semiHidden="1" w:unhideWhenUsed="1"/>
@@ -9305,8 +9736,10 @@
     <w:lsdException w:name="Table Subtle 1" w:semiHidden="1" w:unhideWhenUsed="1"/>
     <w:lsdException w:name="Table Subtle 2" w:semiHidden="1" w:unhideWhenUsed="1"/>
     <w:lsdException w:name="Table Web 1" w:semiHidden="1" w:unhideWhenUsed="1"/>
+    <w:lsdException w:name="Table Web 2" w:semiHidden="1" w:unhideWhenUsed="1"/>
     <w:lsdException w:name="Table Web 3" w:semiHidden="1" w:unhideWhenUsed="1"/>
     <w:lsdException w:name="Balloon Text" w:semiHidden="1" w:unhideWhenUsed="1"/>
+    <w:lsdException w:name="Table Theme" w:semiHidden="1" w:unhideWhenUsed="1"/>
     <w:lsdException w:name="Placeholder Text" w:semiHidden="1" w:uiPriority="99"/>
     <w:lsdException w:name="No Spacing" w:uiPriority="1" w:qFormat="1"/>
     <w:lsdException w:name="Light Shading" w:uiPriority="60"/>

</xml_diff>